<commit_message>
Update for R ver (>=3.6.0) changes
Data_cleaning/0_Background/Market_parameterisation.R - change names for unnamed variables read in by read_excel
Data_cleaning/1_Scenarios/Vehicle_deployment.R - as above
Data_cleaning/3_ESG/3b_Oil_and_gas/Oil_and_gas.R - as above
Models/1_Demand_destruction/Upstream_coal.R - update to summarise_at syntax
Models/1_Demand_destruction/Upstream_oilandgas.R - as above
</commit_message>
<xml_diff>
--- a/references/180308 cost & competition model.docx
+++ b/references/180308 cost & competition model.docx
@@ -544,7 +544,12 @@
         <w:t>regions</w:t>
       </w:r>
       <w:r>
-        <w:t xml:space="preserve"> wherever possible</w:t>
+        <w:t xml:space="preserve"> wherever </w:t>
+      </w:r>
+      <w:bookmarkStart w:id="2" w:name="_GoBack"/>
+      <w:bookmarkEnd w:id="2"/>
+      <w:r>
+        <w:t>possible</w:t>
       </w:r>
       <w:r>
         <w:t xml:space="preserve">, to </w:t>
@@ -573,11 +578,11 @@
       <w:pPr>
         <w:pStyle w:val="Heading3"/>
       </w:pPr>
-      <w:bookmarkStart w:id="2" w:name="_Ref508113291"/>
+      <w:bookmarkStart w:id="3" w:name="_Ref508113291"/>
       <w:r>
         <w:t>Model basics</w:t>
       </w:r>
-      <w:bookmarkEnd w:id="2"/>
+      <w:bookmarkEnd w:id="3"/>
     </w:p>
     <w:p>
       <w:pPr>
@@ -585,7 +590,7 @@
           <w:b/>
         </w:rPr>
       </w:pPr>
-      <w:commentRangeStart w:id="3"/>
+      <w:commentRangeStart w:id="4"/>
       <w:r>
         <w:rPr>
           <w:b/>
@@ -622,12 +627,12 @@
         </w:rPr>
         <w:t>described briefly below:</w:t>
       </w:r>
-      <w:commentRangeEnd w:id="3"/>
+      <w:commentRangeEnd w:id="4"/>
       <w:r>
         <w:rPr>
           <w:rStyle w:val="CommentReference"/>
         </w:rPr>
-        <w:commentReference w:id="3"/>
+        <w:commentReference w:id="4"/>
       </w:r>
     </w:p>
     <w:p>
@@ -690,7 +695,7 @@
       <w:r>
         <w:t xml:space="preserve">emissions have been estimated based on the median </w:t>
       </w:r>
-      <w:commentRangeStart w:id="4"/>
+      <w:commentRangeStart w:id="5"/>
       <w:r>
         <w:t>CO</w:t>
       </w:r>
@@ -703,12 +708,12 @@
       <w:r>
         <w:t xml:space="preserve"> intensity</w:t>
       </w:r>
-      <w:commentRangeEnd w:id="4"/>
+      <w:commentRangeEnd w:id="5"/>
       <w:r>
         <w:rPr>
           <w:rStyle w:val="CommentReference"/>
         </w:rPr>
-        <w:commentReference w:id="4"/>
+        <w:commentReference w:id="5"/>
       </w:r>
       <w:r>
         <w:t xml:space="preserve"> </w:t>
@@ -731,7 +736,7 @@
           <w:numId w:val="19"/>
         </w:numPr>
       </w:pPr>
-      <w:commentRangeStart w:id="5"/>
+      <w:commentRangeStart w:id="6"/>
       <w:r>
         <w:rPr>
           <w:b/>
@@ -795,12 +800,12 @@
       <w:r>
         <w:t>industrial activity, region, year and oil price.</w:t>
       </w:r>
-      <w:commentRangeEnd w:id="5"/>
+      <w:commentRangeEnd w:id="6"/>
       <w:r>
         <w:rPr>
           <w:rStyle w:val="CommentReference"/>
         </w:rPr>
-        <w:commentReference w:id="5"/>
+        <w:commentReference w:id="6"/>
       </w:r>
     </w:p>
     <w:p>
@@ -1146,6 +1151,8 @@
                 </w:rPr>
                 <m:t>2DS</m:t>
               </m:r>
+              <w:commentRangeStart w:id="7"/>
+              <w:commentRangeEnd w:id="7"/>
               <m:r>
                 <m:rPr>
                   <m:sty m:val="p"/>
@@ -1153,7 +1160,7 @@
                 <w:rPr>
                   <w:rStyle w:val="CommentReference"/>
                 </w:rPr>
-                <w:commentReference w:id="6"/>
+                <w:commentReference w:id="7"/>
               </m:r>
             </m:sup>
           </m:sSup>
@@ -1239,7 +1246,7 @@
       <w:r>
         <w:t xml:space="preserve"> This may mean BP is less exposed to climate risk than the model suggests</w:t>
       </w:r>
-      <w:commentRangeStart w:id="7"/>
+      <w:commentRangeStart w:id="8"/>
       <w:r>
         <w:t xml:space="preserve">, while Tesla is more exposed, as </w:t>
       </w:r>
@@ -1249,12 +1256,12 @@
       <w:r>
         <w:t>in a decade’s time</w:t>
       </w:r>
-      <w:commentRangeEnd w:id="7"/>
+      <w:commentRangeEnd w:id="8"/>
       <w:r>
         <w:rPr>
           <w:rStyle w:val="CommentReference"/>
         </w:rPr>
-        <w:commentReference w:id="7"/>
+        <w:commentReference w:id="8"/>
       </w:r>
       <w:r>
         <w:t>;</w:t>
@@ -1633,7 +1640,7 @@
       <w:r>
         <w:t>, with a</w:t>
       </w:r>
-      <w:commentRangeStart w:id="8"/>
+      <w:commentRangeStart w:id="9"/>
       <w:r>
         <w:t xml:space="preserve"> proportion of </w:t>
       </w:r>
@@ -1652,12 +1659,12 @@
       <w:r>
         <w:t>.</w:t>
       </w:r>
-      <w:commentRangeEnd w:id="8"/>
+      <w:commentRangeEnd w:id="9"/>
       <w:r>
         <w:rPr>
           <w:rStyle w:val="CommentReference"/>
         </w:rPr>
-        <w:commentReference w:id="8"/>
+        <w:commentReference w:id="9"/>
       </w:r>
       <w:r>
         <w:t xml:space="preserve"> </w:t>
@@ -1755,7 +1762,7 @@
       <w:r>
         <w:t xml:space="preserve"> </w:t>
       </w:r>
-      <w:commentRangeStart w:id="9"/>
+      <w:commentRangeStart w:id="10"/>
       <w:r>
         <w:t xml:space="preserve">The sales impact term </w:t>
       </w:r>
@@ -1771,12 +1778,12 @@
       <w:r>
         <w:t>.</w:t>
       </w:r>
-      <w:commentRangeEnd w:id="9"/>
+      <w:commentRangeEnd w:id="10"/>
       <w:r>
         <w:rPr>
           <w:rStyle w:val="CommentReference"/>
         </w:rPr>
-        <w:commentReference w:id="9"/>
+        <w:commentReference w:id="10"/>
       </w:r>
       <w:r>
         <w:t xml:space="preserve"> The cross term reflects the interaction between the two terms.</w:t>
@@ -2488,6 +2495,8 @@
                 </w:rPr>
                 <m:t>Cross term</m:t>
               </m:r>
+              <w:commentRangeStart w:id="11"/>
+              <w:commentRangeEnd w:id="11"/>
               <m:r>
                 <m:rPr>
                   <m:sty m:val="p"/>
@@ -2495,7 +2504,7 @@
                 <w:rPr>
                   <w:rStyle w:val="CommentReference"/>
                 </w:rPr>
-                <w:commentReference w:id="10"/>
+                <w:commentReference w:id="11"/>
               </m:r>
             </m:lim>
           </m:limUpp>
@@ -2699,6 +2708,8 @@
             </w:rPr>
             <m:t>s margin in year (t-1</m:t>
           </m:r>
+          <w:commentRangeStart w:id="12"/>
+          <w:commentRangeEnd w:id="12"/>
           <m:r>
             <m:rPr>
               <m:sty m:val="p"/>
@@ -2706,7 +2717,7 @@
             <w:rPr>
               <w:rStyle w:val="CommentReference"/>
             </w:rPr>
-            <w:commentReference w:id="11"/>
+            <w:commentReference w:id="12"/>
           </m:r>
           <m:r>
             <w:rPr>
@@ -4304,6 +4315,8 @@
               </m:d>
             </m:e>
           </m:d>
+          <w:commentRangeStart w:id="13"/>
+          <w:commentRangeEnd w:id="13"/>
           <m:r>
             <m:rPr>
               <m:sty m:val="p"/>
@@ -4311,7 +4324,7 @@
             <w:rPr>
               <w:rStyle w:val="CommentReference"/>
             </w:rPr>
-            <w:commentReference w:id="12"/>
+            <w:commentReference w:id="13"/>
           </m:r>
           <m:r>
             <w:rPr>
@@ -5188,7 +5201,7 @@
           </m:r>
           <m:r>
             <m:rPr>
-              <m:sty m:val="b"/>
+              <m:sty m:val="p"/>
             </m:rPr>
             <w:rPr>
               <w:rFonts w:eastAsiaTheme="minorEastAsia"/>
@@ -5199,7 +5212,7 @@
         <m:oMath>
           <m:r>
             <m:rPr>
-              <m:sty m:val="b"/>
+              <m:sty m:val="p"/>
             </m:rPr>
             <w:br/>
           </m:r>
@@ -5461,7 +5474,7 @@
       <w:pPr>
         <w:pStyle w:val="Heading3"/>
       </w:pPr>
-      <w:bookmarkStart w:id="13" w:name="_Ref508284129"/>
+      <w:bookmarkStart w:id="14" w:name="_Ref508284129"/>
       <w:r>
         <w:t>Model steps</w:t>
       </w:r>
@@ -5471,7 +5484,7 @@
       <w:r>
         <w:t>period t, from model fundamentals in period (t-1)</w:t>
       </w:r>
-      <w:bookmarkEnd w:id="13"/>
+      <w:bookmarkEnd w:id="14"/>
     </w:p>
     <w:p>
       <w:pPr>
@@ -5481,8 +5494,8 @@
           <w:numId w:val="20"/>
         </w:numPr>
       </w:pPr>
-      <w:bookmarkStart w:id="14" w:name="_Ref508117065"/>
-      <w:bookmarkStart w:id="15" w:name="_Ref508207622"/>
+      <w:bookmarkStart w:id="15" w:name="_Ref508117065"/>
+      <w:bookmarkStart w:id="16" w:name="_Ref508207622"/>
       <w:r>
         <w:t>Calculate</w:t>
       </w:r>
@@ -5779,7 +5792,7 @@
               </m:r>
             </m:sup>
           </m:sSup>
-          <w:bookmarkEnd w:id="14"/>
+          <w:bookmarkEnd w:id="15"/>
           <m:r>
             <m:rPr>
               <m:sty m:val="p"/>
@@ -5900,7 +5913,7 @@
               </m:r>
             </m:sup>
           </m:sSup>
-          <w:bookmarkEnd w:id="15"/>
+          <w:bookmarkEnd w:id="16"/>
           <m:r>
             <m:rPr>
               <m:sty m:val="p"/>
@@ -5922,9 +5935,9 @@
         </w:numPr>
         <w:spacing w:line="240" w:lineRule="auto"/>
       </w:pPr>
-      <w:bookmarkStart w:id="16" w:name="_Ref508209967"/>
-      <w:bookmarkStart w:id="17" w:name="_Ref508113454"/>
-      <w:commentRangeStart w:id="18"/>
+      <w:bookmarkStart w:id="17" w:name="_Ref508209967"/>
+      <w:bookmarkStart w:id="18" w:name="_Ref508113454"/>
+      <w:commentRangeStart w:id="19"/>
       <w:r>
         <w:t xml:space="preserve">Change in unit cost </w:t>
       </w:r>
@@ -6218,7 +6231,7 @@
               </m:sSub>
             </m:den>
           </m:f>
-          <w:bookmarkEnd w:id="16"/>
+          <w:bookmarkEnd w:id="17"/>
           <m:r>
             <m:rPr>
               <m:sty m:val="p"/>
@@ -6237,8 +6250,8 @@
         </w:numPr>
         <w:spacing w:line="240" w:lineRule="auto"/>
       </w:pPr>
-      <w:bookmarkStart w:id="19" w:name="_Ref508209975"/>
-      <w:bookmarkStart w:id="20" w:name="_Ref508214710"/>
+      <w:bookmarkStart w:id="20" w:name="_Ref508209975"/>
+      <w:bookmarkStart w:id="21" w:name="_Ref508214710"/>
       <w:r>
         <w:t>The new unit cost can then be expressed based on (</w:t>
       </w:r>
@@ -6278,16 +6291,16 @@
       <w:r>
         <w:t>)</w:t>
       </w:r>
-      <w:bookmarkEnd w:id="19"/>
+      <w:bookmarkEnd w:id="20"/>
       <w:r>
         <w:t>:</w:t>
       </w:r>
-      <w:commentRangeEnd w:id="18"/>
+      <w:commentRangeEnd w:id="19"/>
       <w:r>
         <w:rPr>
           <w:rStyle w:val="CommentReference"/>
         </w:rPr>
-        <w:commentReference w:id="18"/>
+        <w:commentReference w:id="19"/>
       </w:r>
       <w:r>
         <w:br/>
@@ -6453,7 +6466,7 @@
               </m:r>
             </m:sub>
           </m:sSub>
-          <w:bookmarkEnd w:id="20"/>
+          <w:bookmarkEnd w:id="21"/>
           <m:r>
             <m:rPr>
               <m:sty m:val="p"/>
@@ -6472,7 +6485,7 @@
         </w:numPr>
         <w:spacing w:line="240" w:lineRule="auto"/>
       </w:pPr>
-      <w:bookmarkStart w:id="21" w:name="_Ref508210590"/>
+      <w:bookmarkStart w:id="22" w:name="_Ref508210590"/>
       <w:r>
         <w:t xml:space="preserve">Calculate number of firms in period t, based on market share </w:t>
       </w:r>
@@ -6699,8 +6712,8 @@
           </m:f>
         </m:oMath>
       </m:oMathPara>
-      <w:bookmarkEnd w:id="17"/>
-      <w:bookmarkEnd w:id="21"/>
+      <w:bookmarkEnd w:id="18"/>
+      <w:bookmarkEnd w:id="22"/>
     </w:p>
     <w:p>
       <w:pPr>
@@ -6717,7 +6730,7 @@
         </w:numPr>
         <w:spacing w:line="240" w:lineRule="auto"/>
       </w:pPr>
-      <w:bookmarkStart w:id="22" w:name="_Ref508113442"/>
+      <w:bookmarkStart w:id="23" w:name="_Ref508113442"/>
       <w:r>
         <w:t>As the change in carbon cost is the same for all companies within a market, t</w:t>
       </w:r>
@@ -7157,7 +7170,7 @@
       <w:r>
         <w:t>.</w:t>
       </w:r>
-      <w:bookmarkEnd w:id="22"/>
+      <w:bookmarkEnd w:id="23"/>
       <w:r>
         <w:t xml:space="preserve"> </w:t>
       </w:r>
@@ -7212,8 +7225,8 @@
           <w:numId w:val="20"/>
         </w:numPr>
       </w:pPr>
-      <w:bookmarkStart w:id="23" w:name="_Ref508117313"/>
-      <w:bookmarkStart w:id="24" w:name="_Ref508197160"/>
+      <w:bookmarkStart w:id="24" w:name="_Ref508117313"/>
+      <w:bookmarkStart w:id="25" w:name="_Ref508197160"/>
       <w:r>
         <w:rPr>
           <w:b/>
@@ -7374,11 +7387,11 @@
       <w:r>
         <w:t>)</w:t>
       </w:r>
-      <w:bookmarkEnd w:id="23"/>
+      <w:bookmarkEnd w:id="24"/>
       <w:r>
         <w:t>.</w:t>
       </w:r>
-      <w:bookmarkEnd w:id="24"/>
+      <w:bookmarkEnd w:id="25"/>
       <w:r>
         <w:br/>
       </w:r>
@@ -7954,6 +7967,8 @@
               </m:d>
             </m:e>
           </m:d>
+          <w:commentRangeStart w:id="26"/>
+          <w:commentRangeEnd w:id="26"/>
           <m:r>
             <m:rPr>
               <m:sty m:val="p"/>
@@ -7962,7 +7977,7 @@
               <w:rStyle w:val="CommentReference"/>
               <w:rFonts w:ascii="Cambria Math" w:hAnsi="Cambria Math"/>
             </w:rPr>
-            <w:commentReference w:id="25"/>
+            <w:commentReference w:id="26"/>
           </m:r>
           <m:r>
             <w:rPr>
@@ -7987,8 +8002,8 @@
         </w:numPr>
         <w:spacing w:line="240" w:lineRule="auto"/>
       </w:pPr>
-      <w:bookmarkStart w:id="26" w:name="_Ref508117325"/>
-      <w:bookmarkStart w:id="27" w:name="_Ref508197167"/>
+      <w:bookmarkStart w:id="27" w:name="_Ref508117325"/>
+      <w:bookmarkStart w:id="28" w:name="_Ref508197167"/>
       <w:r>
         <w:t>% c</w:t>
       </w:r>
@@ -8058,8 +8073,8 @@
       <w:r>
         <w:t>from the previous period:</w:t>
       </w:r>
-      <w:bookmarkEnd w:id="26"/>
       <w:bookmarkEnd w:id="27"/>
+      <w:bookmarkEnd w:id="28"/>
       <m:oMath>
         <m:r>
           <m:rPr>
@@ -8078,7 +8093,7 @@
         </w:numPr>
         <w:spacing w:line="240" w:lineRule="auto"/>
       </w:pPr>
-      <w:bookmarkStart w:id="28" w:name="_Ref508120505"/>
+      <w:bookmarkStart w:id="29" w:name="_Ref508120505"/>
       <w:r>
         <w:t xml:space="preserve">The </w:t>
       </w:r>
@@ -8184,7 +8199,7 @@
       <w:r>
         <w:t>.</w:t>
       </w:r>
-      <w:bookmarkEnd w:id="28"/>
+      <w:bookmarkEnd w:id="29"/>
       <w:r>
         <w:br/>
       </w:r>
@@ -8502,8 +8517,8 @@
         </w:numPr>
         <w:spacing w:line="240" w:lineRule="auto"/>
       </w:pPr>
-      <w:bookmarkStart w:id="29" w:name="_Ref508198563"/>
-      <w:commentRangeStart w:id="30"/>
+      <w:bookmarkStart w:id="30" w:name="_Ref508198563"/>
+      <w:commentRangeStart w:id="31"/>
       <w:r>
         <w:rPr>
           <w:b/>
@@ -8567,12 +8582,12 @@
       <w:r>
         <w:t>:</w:t>
       </w:r>
-      <w:commentRangeEnd w:id="30"/>
+      <w:commentRangeEnd w:id="31"/>
       <w:r>
         <w:rPr>
           <w:rStyle w:val="CommentReference"/>
         </w:rPr>
-        <w:commentReference w:id="30"/>
+        <w:commentReference w:id="31"/>
       </w:r>
       <w:r>
         <w:rPr>
@@ -9236,7 +9251,7 @@
               </m:r>
             </m:sup>
           </m:sSup>
-          <w:bookmarkEnd w:id="29"/>
+          <w:bookmarkEnd w:id="30"/>
           <m:r>
             <m:rPr>
               <m:sty m:val="p"/>
@@ -9258,7 +9273,7 @@
         </w:numPr>
         <w:spacing w:line="240" w:lineRule="auto"/>
       </w:pPr>
-      <w:bookmarkStart w:id="31" w:name="_Ref508198410"/>
+      <w:bookmarkStart w:id="32" w:name="_Ref508198410"/>
       <w:r>
         <w:t xml:space="preserve">The </w:t>
       </w:r>
@@ -9363,7 +9378,7 @@
       <w:r>
         <w:t>).</w:t>
       </w:r>
-      <w:bookmarkEnd w:id="31"/>
+      <w:bookmarkEnd w:id="32"/>
       <w:r>
         <w:br/>
       </w:r>
@@ -9832,8 +9847,8 @@
         </w:numPr>
         <w:spacing w:line="240" w:lineRule="auto"/>
       </w:pPr>
-      <w:bookmarkStart w:id="32" w:name="_Ref508198576"/>
-      <w:commentRangeStart w:id="33"/>
+      <w:bookmarkStart w:id="33" w:name="_Ref508198576"/>
+      <w:commentRangeStart w:id="34"/>
       <w:r>
         <w:rPr>
           <w:b/>
@@ -9903,12 +9918,12 @@
       <w:r>
         <w:t>) from the previous period</w:t>
       </w:r>
-      <w:commentRangeEnd w:id="33"/>
+      <w:commentRangeEnd w:id="34"/>
       <w:r>
         <w:rPr>
           <w:rStyle w:val="CommentReference"/>
         </w:rPr>
-        <w:commentReference w:id="33"/>
+        <w:commentReference w:id="34"/>
       </w:r>
       <w:r>
         <w:t>:</w:t>
@@ -10236,7 +10251,7 @@
               </m:r>
             </m:sup>
           </m:sSup>
-          <w:bookmarkEnd w:id="32"/>
+          <w:bookmarkEnd w:id="33"/>
           <m:r>
             <m:rPr>
               <m:sty m:val="p"/>
@@ -10659,8 +10674,8 @@
           <w:b/>
         </w:rPr>
       </w:pPr>
-      <w:bookmarkStart w:id="34" w:name="_Ref508201527"/>
-      <w:bookmarkStart w:id="35" w:name="_Ref508199660"/>
+      <w:bookmarkStart w:id="35" w:name="_Ref508201527"/>
+      <w:bookmarkStart w:id="36" w:name="_Ref508199660"/>
       <w:r>
         <w:rPr>
           <w:b/>
@@ -10790,7 +10805,7 @@
       <w:r>
         <w:t>:</w:t>
       </w:r>
-      <w:bookmarkEnd w:id="34"/>
+      <w:bookmarkEnd w:id="35"/>
       <w:r>
         <w:br/>
       </w:r>
@@ -11471,6 +11486,8 @@
                 </w:rPr>
                 <m:t>Cross term</m:t>
               </m:r>
+              <w:commentRangeStart w:id="37"/>
+              <w:commentRangeEnd w:id="37"/>
               <m:r>
                 <m:rPr>
                   <m:sty m:val="p"/>
@@ -11479,7 +11496,7 @@
                   <w:rStyle w:val="CommentReference"/>
                   <w:rFonts w:ascii="Cambria Math" w:hAnsi="Cambria Math"/>
                 </w:rPr>
-                <w:commentReference w:id="36"/>
+                <w:commentReference w:id="37"/>
               </m:r>
             </m:lim>
           </m:limUpp>
@@ -11761,7 +11778,7 @@
               </m:f>
             </m:e>
           </m:d>
-          <w:bookmarkEnd w:id="35"/>
+          <w:bookmarkEnd w:id="36"/>
           <m:r>
             <m:rPr>
               <m:sty m:val="p"/>
@@ -11783,7 +11800,7 @@
         </w:numPr>
         <w:spacing w:line="240" w:lineRule="auto"/>
       </w:pPr>
-      <w:bookmarkStart w:id="37" w:name="_Ref508199363"/>
+      <w:bookmarkStart w:id="38" w:name="_Ref508199363"/>
       <w:r>
         <w:t xml:space="preserve">Quantity </w:t>
       </w:r>
@@ -12043,7 +12060,7 @@
               </m:f>
             </m:e>
           </m:d>
-          <w:bookmarkEnd w:id="37"/>
+          <w:bookmarkEnd w:id="38"/>
           <m:r>
             <m:rPr>
               <m:sty m:val="p"/>
@@ -12237,7 +12254,7 @@
         </w:numPr>
         <w:spacing w:line="240" w:lineRule="auto"/>
       </w:pPr>
-      <w:bookmarkStart w:id="38" w:name="_Ref508199895"/>
+      <w:bookmarkStart w:id="39" w:name="_Ref508199895"/>
       <w:r>
         <w:t>Q</w:t>
       </w:r>
@@ -12599,7 +12616,7 @@
               </m:eqArr>
             </m:e>
           </m:d>
-          <w:bookmarkEnd w:id="38"/>
+          <w:bookmarkEnd w:id="39"/>
           <m:r>
             <m:rPr>
               <m:sty m:val="p"/>
@@ -12813,7 +12830,7 @@
         </w:numPr>
         <w:spacing w:line="240" w:lineRule="auto"/>
       </w:pPr>
-      <w:bookmarkStart w:id="39" w:name="_Ref508200837"/>
+      <w:bookmarkStart w:id="40" w:name="_Ref508200837"/>
       <w:r>
         <w:t xml:space="preserve">Quantity </w:t>
       </w:r>
@@ -13443,163 +13460,6 @@
               </m:eqArr>
             </m:e>
           </m:d>
-          <w:bookmarkEnd w:id="39"/>
-          <m:r>
-            <m:rPr>
-              <m:sty m:val="p"/>
-            </m:rPr>
-            <w:rPr>
-              <w:rFonts w:eastAsiaTheme="minorEastAsia"/>
-            </w:rPr>
-            <w:br/>
-          </m:r>
-        </m:oMath>
-      </m:oMathPara>
-    </w:p>
-    <w:p>
-      <w:pPr>
-        <w:pStyle w:val="ListParagraph"/>
-        <w:numPr>
-          <w:ilvl w:val="0"/>
-          <w:numId w:val="20"/>
-        </w:numPr>
-        <w:spacing w:line="240" w:lineRule="auto"/>
-      </w:pPr>
-      <w:bookmarkStart w:id="40" w:name="_Ref508204485"/>
-      <w:r>
-        <w:t xml:space="preserve">Market quantity </w:t>
-      </w:r>
-      <w:r>
-        <w:t>after firm closure</w:t>
-      </w:r>
-      <w:r>
-        <w:t xml:space="preserve"> is equal to the sum of (</w:t>
-      </w:r>
-      <w:r>
-        <w:fldChar w:fldCharType="begin"/>
-      </w:r>
-      <w:r>
-        <w:instrText xml:space="preserve"> REF _Ref508200837 \r \h </w:instrText>
-      </w:r>
-      <w:r>
-        <w:fldChar w:fldCharType="separate"/>
-      </w:r>
-      <w:r>
-        <w:t>17</w:t>
-      </w:r>
-      <w:r>
-        <w:fldChar w:fldCharType="end"/>
-      </w:r>
-      <w:r>
-        <w:t>) over all companies in the market:</w:t>
-      </w:r>
-      <w:r>
-        <w:br/>
-      </w:r>
-      <m:oMathPara>
-        <m:oMath>
-          <m:sSup>
-            <m:sSupPr>
-              <m:ctrlPr>
-                <w:rPr>
-                  <w:rFonts w:ascii="Cambria Math" w:hAnsi="Cambria Math"/>
-                  <w:i/>
-                </w:rPr>
-              </m:ctrlPr>
-            </m:sSupPr>
-            <m:e>
-              <m:r>
-                <w:rPr>
-                  <w:rFonts w:ascii="Cambria Math" w:hAnsi="Cambria Math"/>
-                </w:rPr>
-                <m:t>Q</m:t>
-              </m:r>
-            </m:e>
-            <m:sup>
-              <m:r>
-                <w:rPr>
-                  <w:rFonts w:ascii="Cambria Math" w:hAnsi="Cambria Math"/>
-                </w:rPr>
-                <m:t>t</m:t>
-              </m:r>
-            </m:sup>
-          </m:sSup>
-          <m:r>
-            <w:rPr>
-              <w:rFonts w:ascii="Cambria Math" w:hAnsi="Cambria Math"/>
-            </w:rPr>
-            <m:t xml:space="preserve">= </m:t>
-          </m:r>
-          <m:nary>
-            <m:naryPr>
-              <m:chr m:val="∑"/>
-              <m:limLoc m:val="undOvr"/>
-              <m:supHide m:val="1"/>
-              <m:ctrlPr>
-                <w:rPr>
-                  <w:rFonts w:ascii="Cambria Math" w:hAnsi="Cambria Math"/>
-                  <w:i/>
-                </w:rPr>
-              </m:ctrlPr>
-            </m:naryPr>
-            <m:sub>
-              <m:r>
-                <w:rPr>
-                  <w:rFonts w:ascii="Cambria Math" w:hAnsi="Cambria Math"/>
-                </w:rPr>
-                <m:t>i</m:t>
-              </m:r>
-            </m:sub>
-            <m:sup/>
-            <m:e>
-              <m:sSub>
-                <m:sSubPr>
-                  <m:ctrlPr>
-                    <w:rPr>
-                      <w:rFonts w:ascii="Cambria Math" w:hAnsi="Cambria Math"/>
-                      <w:i/>
-                    </w:rPr>
-                  </m:ctrlPr>
-                </m:sSubPr>
-                <m:e>
-                  <m:sSup>
-                    <m:sSupPr>
-                      <m:ctrlPr>
-                        <w:rPr>
-                          <w:rFonts w:ascii="Cambria Math" w:hAnsi="Cambria Math"/>
-                          <w:i/>
-                        </w:rPr>
-                      </m:ctrlPr>
-                    </m:sSupPr>
-                    <m:e>
-                      <m:r>
-                        <w:rPr>
-                          <w:rFonts w:ascii="Cambria Math" w:hAnsi="Cambria Math"/>
-                        </w:rPr>
-                        <m:t>Q</m:t>
-                      </m:r>
-                    </m:e>
-                    <m:sup>
-                      <m:r>
-                        <w:rPr>
-                          <w:rFonts w:ascii="Cambria Math" w:hAnsi="Cambria Math"/>
-                        </w:rPr>
-                        <m:t>t</m:t>
-                      </m:r>
-                    </m:sup>
-                  </m:sSup>
-                </m:e>
-                <m:sub>
-                  <m:r>
-                    <w:rPr>
-                      <w:rFonts w:ascii="Cambria Math" w:hAnsi="Cambria Math"/>
-                    </w:rPr>
-                    <m:t>i</m:t>
-                  </m:r>
-                </m:sub>
-              </m:sSub>
-            </m:e>
-          </m:nary>
           <w:bookmarkEnd w:id="40"/>
           <m:r>
             <m:rPr>
@@ -13622,7 +13482,164 @@
         </w:numPr>
         <w:spacing w:line="240" w:lineRule="auto"/>
       </w:pPr>
-      <w:bookmarkStart w:id="41" w:name="_Ref508205158"/>
+      <w:bookmarkStart w:id="41" w:name="_Ref508204485"/>
+      <w:r>
+        <w:t xml:space="preserve">Market quantity </w:t>
+      </w:r>
+      <w:r>
+        <w:t>after firm closure</w:t>
+      </w:r>
+      <w:r>
+        <w:t xml:space="preserve"> is equal to the sum of (</w:t>
+      </w:r>
+      <w:r>
+        <w:fldChar w:fldCharType="begin"/>
+      </w:r>
+      <w:r>
+        <w:instrText xml:space="preserve"> REF _Ref508200837 \r \h </w:instrText>
+      </w:r>
+      <w:r>
+        <w:fldChar w:fldCharType="separate"/>
+      </w:r>
+      <w:r>
+        <w:t>17</w:t>
+      </w:r>
+      <w:r>
+        <w:fldChar w:fldCharType="end"/>
+      </w:r>
+      <w:r>
+        <w:t>) over all companies in the market:</w:t>
+      </w:r>
+      <w:r>
+        <w:br/>
+      </w:r>
+      <m:oMathPara>
+        <m:oMath>
+          <m:sSup>
+            <m:sSupPr>
+              <m:ctrlPr>
+                <w:rPr>
+                  <w:rFonts w:ascii="Cambria Math" w:hAnsi="Cambria Math"/>
+                  <w:i/>
+                </w:rPr>
+              </m:ctrlPr>
+            </m:sSupPr>
+            <m:e>
+              <m:r>
+                <w:rPr>
+                  <w:rFonts w:ascii="Cambria Math" w:hAnsi="Cambria Math"/>
+                </w:rPr>
+                <m:t>Q</m:t>
+              </m:r>
+            </m:e>
+            <m:sup>
+              <m:r>
+                <w:rPr>
+                  <w:rFonts w:ascii="Cambria Math" w:hAnsi="Cambria Math"/>
+                </w:rPr>
+                <m:t>t</m:t>
+              </m:r>
+            </m:sup>
+          </m:sSup>
+          <m:r>
+            <w:rPr>
+              <w:rFonts w:ascii="Cambria Math" w:hAnsi="Cambria Math"/>
+            </w:rPr>
+            <m:t xml:space="preserve">= </m:t>
+          </m:r>
+          <m:nary>
+            <m:naryPr>
+              <m:chr m:val="∑"/>
+              <m:limLoc m:val="undOvr"/>
+              <m:supHide m:val="1"/>
+              <m:ctrlPr>
+                <w:rPr>
+                  <w:rFonts w:ascii="Cambria Math" w:hAnsi="Cambria Math"/>
+                  <w:i/>
+                </w:rPr>
+              </m:ctrlPr>
+            </m:naryPr>
+            <m:sub>
+              <m:r>
+                <w:rPr>
+                  <w:rFonts w:ascii="Cambria Math" w:hAnsi="Cambria Math"/>
+                </w:rPr>
+                <m:t>i</m:t>
+              </m:r>
+            </m:sub>
+            <m:sup/>
+            <m:e>
+              <m:sSub>
+                <m:sSubPr>
+                  <m:ctrlPr>
+                    <w:rPr>
+                      <w:rFonts w:ascii="Cambria Math" w:hAnsi="Cambria Math"/>
+                      <w:i/>
+                    </w:rPr>
+                  </m:ctrlPr>
+                </m:sSubPr>
+                <m:e>
+                  <m:sSup>
+                    <m:sSupPr>
+                      <m:ctrlPr>
+                        <w:rPr>
+                          <w:rFonts w:ascii="Cambria Math" w:hAnsi="Cambria Math"/>
+                          <w:i/>
+                        </w:rPr>
+                      </m:ctrlPr>
+                    </m:sSupPr>
+                    <m:e>
+                      <m:r>
+                        <w:rPr>
+                          <w:rFonts w:ascii="Cambria Math" w:hAnsi="Cambria Math"/>
+                        </w:rPr>
+                        <m:t>Q</m:t>
+                      </m:r>
+                    </m:e>
+                    <m:sup>
+                      <m:r>
+                        <w:rPr>
+                          <w:rFonts w:ascii="Cambria Math" w:hAnsi="Cambria Math"/>
+                        </w:rPr>
+                        <m:t>t</m:t>
+                      </m:r>
+                    </m:sup>
+                  </m:sSup>
+                </m:e>
+                <m:sub>
+                  <m:r>
+                    <w:rPr>
+                      <w:rFonts w:ascii="Cambria Math" w:hAnsi="Cambria Math"/>
+                    </w:rPr>
+                    <m:t>i</m:t>
+                  </m:r>
+                </m:sub>
+              </m:sSub>
+            </m:e>
+          </m:nary>
+          <w:bookmarkEnd w:id="41"/>
+          <m:r>
+            <m:rPr>
+              <m:sty m:val="p"/>
+            </m:rPr>
+            <w:rPr>
+              <w:rFonts w:eastAsiaTheme="minorEastAsia"/>
+            </w:rPr>
+            <w:br/>
+          </m:r>
+        </m:oMath>
+      </m:oMathPara>
+    </w:p>
+    <w:p>
+      <w:pPr>
+        <w:pStyle w:val="ListParagraph"/>
+        <w:numPr>
+          <w:ilvl w:val="0"/>
+          <w:numId w:val="20"/>
+        </w:numPr>
+        <w:spacing w:line="240" w:lineRule="auto"/>
+      </w:pPr>
+      <w:bookmarkStart w:id="42" w:name="_Ref508205158"/>
       <w:r>
         <w:t>Market share after firm closure is given by the ratio of (</w:t>
       </w:r>
@@ -13803,366 +13820,6 @@
                   </m:r>
                 </m:sup>
               </m:sSup>
-            </m:den>
-          </m:f>
-          <w:bookmarkEnd w:id="41"/>
-          <m:r>
-            <m:rPr>
-              <m:sty m:val="p"/>
-            </m:rPr>
-            <w:br/>
-          </m:r>
-        </m:oMath>
-      </m:oMathPara>
-    </w:p>
-    <w:p>
-      <w:pPr>
-        <w:pStyle w:val="ListParagraph"/>
-        <w:numPr>
-          <w:ilvl w:val="0"/>
-          <w:numId w:val="20"/>
-        </w:numPr>
-        <w:spacing w:line="240" w:lineRule="auto"/>
-        <w:rPr>
-          <w:b/>
-        </w:rPr>
-      </w:pPr>
-      <w:bookmarkStart w:id="42" w:name="_Ref508201835"/>
-      <w:r>
-        <w:rPr>
-          <w:b/>
-        </w:rPr>
-        <w:t xml:space="preserve">Profit </w:t>
-      </w:r>
-      <w:r>
-        <w:rPr>
-          <w:b/>
-        </w:rPr>
-        <w:t xml:space="preserve">after firm </w:t>
-      </w:r>
-      <w:r>
-        <w:rPr>
-          <w:b/>
-        </w:rPr>
-        <w:t xml:space="preserve">closure </w:t>
-      </w:r>
-      <w:r>
-        <w:rPr>
-          <w:b/>
-        </w:rPr>
-        <w:t xml:space="preserve">but before corporation </w:t>
-      </w:r>
-      <w:r>
-        <w:rPr>
-          <w:b/>
-        </w:rPr>
-        <w:t>tax</w:t>
-      </w:r>
-      <w:r>
-        <w:rPr>
-          <w:b/>
-        </w:rPr>
-        <w:t xml:space="preserve"> </w:t>
-      </w:r>
-      <w:r>
-        <w:t xml:space="preserve">is profit before firm closure and before corporation tax, </w:t>
-      </w:r>
-      <w:r>
-        <w:t>multiplied by the ratio of firm quantity after closure to firm quantity before closure. Note that the ratio will be zero in the case where profit before closure is negative.</w:t>
-      </w:r>
-      <w:r>
-        <w:t xml:space="preserve"> This uses (</w:t>
-      </w:r>
-      <w:r>
-        <w:fldChar w:fldCharType="begin"/>
-      </w:r>
-      <w:r>
-        <w:instrText xml:space="preserve"> REF _Ref508201527 \r \h </w:instrText>
-      </w:r>
-      <w:r>
-        <w:fldChar w:fldCharType="separate"/>
-      </w:r>
-      <w:r>
-        <w:t>12</w:t>
-      </w:r>
-      <w:r>
-        <w:fldChar w:fldCharType="end"/>
-      </w:r>
-      <w:r>
-        <w:t>), (</w:t>
-      </w:r>
-      <w:r>
-        <w:fldChar w:fldCharType="begin"/>
-      </w:r>
-      <w:r>
-        <w:instrText xml:space="preserve"> REF _Ref508199363 \r \h </w:instrText>
-      </w:r>
-      <w:r>
-        <w:fldChar w:fldCharType="separate"/>
-      </w:r>
-      <w:r>
-        <w:t>13</w:t>
-      </w:r>
-      <w:r>
-        <w:fldChar w:fldCharType="end"/>
-      </w:r>
-      <w:r>
-        <w:t>), and (</w:t>
-      </w:r>
-      <w:r>
-        <w:fldChar w:fldCharType="begin"/>
-      </w:r>
-      <w:r>
-        <w:instrText xml:space="preserve"> REF _Ref508200837 \r \h </w:instrText>
-      </w:r>
-      <w:r>
-        <w:fldChar w:fldCharType="separate"/>
-      </w:r>
-      <w:r>
-        <w:t>17</w:t>
-      </w:r>
-      <w:r>
-        <w:fldChar w:fldCharType="end"/>
-      </w:r>
-      <w:r>
-        <w:t>).</w:t>
-      </w:r>
-      <w:r>
-        <w:br/>
-      </w:r>
-      <m:oMathPara>
-        <m:oMath>
-          <m:sSub>
-            <m:sSubPr>
-              <m:ctrlPr>
-                <w:rPr>
-                  <w:rFonts w:ascii="Cambria Math" w:hAnsi="Cambria Math"/>
-                  <w:i/>
-                </w:rPr>
-              </m:ctrlPr>
-            </m:sSubPr>
-            <m:e>
-              <m:sSup>
-                <m:sSupPr>
-                  <m:ctrlPr>
-                    <w:rPr>
-                      <w:rFonts w:ascii="Cambria Math" w:hAnsi="Cambria Math"/>
-                    </w:rPr>
-                  </m:ctrlPr>
-                </m:sSupPr>
-                <m:e>
-                  <m:r>
-                    <m:rPr>
-                      <m:sty m:val="p"/>
-                    </m:rPr>
-                    <w:rPr>
-                      <w:rFonts w:ascii="Cambria Math" w:hAnsi="Cambria Math"/>
-                    </w:rPr>
-                    <m:t>Π</m:t>
-                  </m:r>
-                </m:e>
-                <m:sup>
-                  <m:r>
-                    <w:rPr>
-                      <w:rFonts w:ascii="Cambria Math" w:hAnsi="Cambria Math"/>
-                    </w:rPr>
-                    <m:t>t</m:t>
-                  </m:r>
-                </m:sup>
-              </m:sSup>
-            </m:e>
-            <m:sub>
-              <m:r>
-                <w:rPr>
-                  <w:rFonts w:ascii="Cambria Math" w:hAnsi="Cambria Math"/>
-                </w:rPr>
-                <m:t>i</m:t>
-              </m:r>
-            </m:sub>
-          </m:sSub>
-          <m:r>
-            <w:rPr>
-              <w:rFonts w:ascii="Cambria Math" w:hAnsi="Cambria Math"/>
-            </w:rPr>
-            <m:t xml:space="preserve">= </m:t>
-          </m:r>
-          <m:sSub>
-            <m:sSubPr>
-              <m:ctrlPr>
-                <w:rPr>
-                  <w:rFonts w:ascii="Cambria Math" w:hAnsi="Cambria Math"/>
-                  <w:i/>
-                </w:rPr>
-              </m:ctrlPr>
-            </m:sSubPr>
-            <m:e>
-              <m:sSup>
-                <m:sSupPr>
-                  <m:ctrlPr>
-                    <w:rPr>
-                      <w:rFonts w:ascii="Cambria Math" w:hAnsi="Cambria Math"/>
-                    </w:rPr>
-                  </m:ctrlPr>
-                </m:sSupPr>
-                <m:e>
-                  <m:sSub>
-                    <m:sSubPr>
-                      <m:ctrlPr>
-                        <w:rPr>
-                          <w:rFonts w:ascii="Cambria Math" w:hAnsi="Cambria Math"/>
-                        </w:rPr>
-                      </m:ctrlPr>
-                    </m:sSubPr>
-                    <m:e>
-                      <m:r>
-                        <m:rPr>
-                          <m:sty m:val="p"/>
-                        </m:rPr>
-                        <w:rPr>
-                          <w:rFonts w:ascii="Cambria Math" w:hAnsi="Cambria Math"/>
-                        </w:rPr>
-                        <m:t>Π</m:t>
-                      </m:r>
-                    </m:e>
-                    <m:sub>
-                      <m:r>
-                        <w:rPr>
-                          <w:rFonts w:ascii="Cambria Math" w:hAnsi="Cambria Math"/>
-                        </w:rPr>
-                        <m:t>pre</m:t>
-                      </m:r>
-                    </m:sub>
-                  </m:sSub>
-                </m:e>
-                <m:sup>
-                  <m:r>
-                    <w:rPr>
-                      <w:rFonts w:ascii="Cambria Math" w:hAnsi="Cambria Math"/>
-                    </w:rPr>
-                    <m:t>t</m:t>
-                  </m:r>
-                </m:sup>
-              </m:sSup>
-            </m:e>
-            <m:sub>
-              <m:r>
-                <w:rPr>
-                  <w:rFonts w:ascii="Cambria Math" w:hAnsi="Cambria Math"/>
-                </w:rPr>
-                <m:t>i</m:t>
-              </m:r>
-            </m:sub>
-          </m:sSub>
-          <m:r>
-            <w:rPr>
-              <w:rFonts w:ascii="Cambria Math" w:hAnsi="Cambria Math"/>
-            </w:rPr>
-            <m:t xml:space="preserve">× </m:t>
-          </m:r>
-          <m:f>
-            <m:fPr>
-              <m:ctrlPr>
-                <w:rPr>
-                  <w:rFonts w:ascii="Cambria Math" w:hAnsi="Cambria Math"/>
-                  <w:i/>
-                </w:rPr>
-              </m:ctrlPr>
-            </m:fPr>
-            <m:num>
-              <m:sSub>
-                <m:sSubPr>
-                  <m:ctrlPr>
-                    <w:rPr>
-                      <w:rFonts w:ascii="Cambria Math" w:hAnsi="Cambria Math"/>
-                      <w:i/>
-                    </w:rPr>
-                  </m:ctrlPr>
-                </m:sSubPr>
-                <m:e>
-                  <m:sSup>
-                    <m:sSupPr>
-                      <m:ctrlPr>
-                        <w:rPr>
-                          <w:rFonts w:ascii="Cambria Math" w:hAnsi="Cambria Math"/>
-                          <w:i/>
-                        </w:rPr>
-                      </m:ctrlPr>
-                    </m:sSupPr>
-                    <m:e>
-                      <m:r>
-                        <w:rPr>
-                          <w:rFonts w:ascii="Cambria Math" w:hAnsi="Cambria Math"/>
-                        </w:rPr>
-                        <m:t>Q</m:t>
-                      </m:r>
-                    </m:e>
-                    <m:sup>
-                      <m:r>
-                        <w:rPr>
-                          <w:rFonts w:ascii="Cambria Math" w:hAnsi="Cambria Math"/>
-                        </w:rPr>
-                        <m:t>t</m:t>
-                      </m:r>
-                    </m:sup>
-                  </m:sSup>
-                </m:e>
-                <m:sub>
-                  <m:r>
-                    <w:rPr>
-                      <w:rFonts w:ascii="Cambria Math" w:hAnsi="Cambria Math"/>
-                    </w:rPr>
-                    <m:t>i</m:t>
-                  </m:r>
-                </m:sub>
-              </m:sSub>
-            </m:num>
-            <m:den>
-              <m:sSub>
-                <m:sSubPr>
-                  <m:ctrlPr>
-                    <w:rPr>
-                      <w:rFonts w:ascii="Cambria Math" w:hAnsi="Cambria Math"/>
-                      <w:i/>
-                    </w:rPr>
-                  </m:ctrlPr>
-                </m:sSubPr>
-                <m:e>
-                  <m:sSup>
-                    <m:sSupPr>
-                      <m:ctrlPr>
-                        <w:rPr>
-                          <w:rFonts w:ascii="Cambria Math" w:hAnsi="Cambria Math"/>
-                          <w:i/>
-                        </w:rPr>
-                      </m:ctrlPr>
-                    </m:sSupPr>
-                    <m:e>
-                      <m:r>
-                        <w:rPr>
-                          <w:rFonts w:ascii="Cambria Math" w:hAnsi="Cambria Math"/>
-                        </w:rPr>
-                        <m:t>Q</m:t>
-                      </m:r>
-                    </m:e>
-                    <m:sup>
-                      <m:r>
-                        <w:rPr>
-                          <w:rFonts w:ascii="Cambria Math" w:hAnsi="Cambria Math"/>
-                        </w:rPr>
-                        <m:t>t</m:t>
-                      </m:r>
-                    </m:sup>
-                  </m:sSup>
-                </m:e>
-                <m:sub>
-                  <m:r>
-                    <w:rPr>
-                      <w:rFonts w:ascii="Cambria Math" w:hAnsi="Cambria Math"/>
-                    </w:rPr>
-                    <m:t>i,pre</m:t>
-                  </m:r>
-                </m:sub>
-              </m:sSub>
             </m:den>
           </m:f>
           <w:bookmarkEnd w:id="42"/>
@@ -14183,8 +13840,368 @@
           <w:numId w:val="20"/>
         </w:numPr>
         <w:spacing w:line="240" w:lineRule="auto"/>
+        <w:rPr>
+          <w:b/>
+        </w:rPr>
       </w:pPr>
-      <w:bookmarkStart w:id="43" w:name="_Ref508213918"/>
+      <w:bookmarkStart w:id="43" w:name="_Ref508201835"/>
+      <w:r>
+        <w:rPr>
+          <w:b/>
+        </w:rPr>
+        <w:t xml:space="preserve">Profit </w:t>
+      </w:r>
+      <w:r>
+        <w:rPr>
+          <w:b/>
+        </w:rPr>
+        <w:t xml:space="preserve">after firm </w:t>
+      </w:r>
+      <w:r>
+        <w:rPr>
+          <w:b/>
+        </w:rPr>
+        <w:t xml:space="preserve">closure </w:t>
+      </w:r>
+      <w:r>
+        <w:rPr>
+          <w:b/>
+        </w:rPr>
+        <w:t xml:space="preserve">but before corporation </w:t>
+      </w:r>
+      <w:r>
+        <w:rPr>
+          <w:b/>
+        </w:rPr>
+        <w:t>tax</w:t>
+      </w:r>
+      <w:r>
+        <w:rPr>
+          <w:b/>
+        </w:rPr>
+        <w:t xml:space="preserve"> </w:t>
+      </w:r>
+      <w:r>
+        <w:t xml:space="preserve">is profit before firm closure and before corporation tax, </w:t>
+      </w:r>
+      <w:r>
+        <w:t>multiplied by the ratio of firm quantity after closure to firm quantity before closure. Note that the ratio will be zero in the case where profit before closure is negative.</w:t>
+      </w:r>
+      <w:r>
+        <w:t xml:space="preserve"> This uses (</w:t>
+      </w:r>
+      <w:r>
+        <w:fldChar w:fldCharType="begin"/>
+      </w:r>
+      <w:r>
+        <w:instrText xml:space="preserve"> REF _Ref508201527 \r \h </w:instrText>
+      </w:r>
+      <w:r>
+        <w:fldChar w:fldCharType="separate"/>
+      </w:r>
+      <w:r>
+        <w:t>12</w:t>
+      </w:r>
+      <w:r>
+        <w:fldChar w:fldCharType="end"/>
+      </w:r>
+      <w:r>
+        <w:t>), (</w:t>
+      </w:r>
+      <w:r>
+        <w:fldChar w:fldCharType="begin"/>
+      </w:r>
+      <w:r>
+        <w:instrText xml:space="preserve"> REF _Ref508199363 \r \h </w:instrText>
+      </w:r>
+      <w:r>
+        <w:fldChar w:fldCharType="separate"/>
+      </w:r>
+      <w:r>
+        <w:t>13</w:t>
+      </w:r>
+      <w:r>
+        <w:fldChar w:fldCharType="end"/>
+      </w:r>
+      <w:r>
+        <w:t>), and (</w:t>
+      </w:r>
+      <w:r>
+        <w:fldChar w:fldCharType="begin"/>
+      </w:r>
+      <w:r>
+        <w:instrText xml:space="preserve"> REF _Ref508200837 \r \h </w:instrText>
+      </w:r>
+      <w:r>
+        <w:fldChar w:fldCharType="separate"/>
+      </w:r>
+      <w:r>
+        <w:t>17</w:t>
+      </w:r>
+      <w:r>
+        <w:fldChar w:fldCharType="end"/>
+      </w:r>
+      <w:r>
+        <w:t>).</w:t>
+      </w:r>
+      <w:r>
+        <w:br/>
+      </w:r>
+      <m:oMathPara>
+        <m:oMath>
+          <m:sSub>
+            <m:sSubPr>
+              <m:ctrlPr>
+                <w:rPr>
+                  <w:rFonts w:ascii="Cambria Math" w:hAnsi="Cambria Math"/>
+                  <w:i/>
+                </w:rPr>
+              </m:ctrlPr>
+            </m:sSubPr>
+            <m:e>
+              <m:sSup>
+                <m:sSupPr>
+                  <m:ctrlPr>
+                    <w:rPr>
+                      <w:rFonts w:ascii="Cambria Math" w:hAnsi="Cambria Math"/>
+                    </w:rPr>
+                  </m:ctrlPr>
+                </m:sSupPr>
+                <m:e>
+                  <m:r>
+                    <m:rPr>
+                      <m:sty m:val="p"/>
+                    </m:rPr>
+                    <w:rPr>
+                      <w:rFonts w:ascii="Cambria Math" w:hAnsi="Cambria Math"/>
+                    </w:rPr>
+                    <m:t>Π</m:t>
+                  </m:r>
+                </m:e>
+                <m:sup>
+                  <m:r>
+                    <w:rPr>
+                      <w:rFonts w:ascii="Cambria Math" w:hAnsi="Cambria Math"/>
+                    </w:rPr>
+                    <m:t>t</m:t>
+                  </m:r>
+                </m:sup>
+              </m:sSup>
+            </m:e>
+            <m:sub>
+              <m:r>
+                <w:rPr>
+                  <w:rFonts w:ascii="Cambria Math" w:hAnsi="Cambria Math"/>
+                </w:rPr>
+                <m:t>i</m:t>
+              </m:r>
+            </m:sub>
+          </m:sSub>
+          <m:r>
+            <w:rPr>
+              <w:rFonts w:ascii="Cambria Math" w:hAnsi="Cambria Math"/>
+            </w:rPr>
+            <m:t xml:space="preserve">= </m:t>
+          </m:r>
+          <m:sSub>
+            <m:sSubPr>
+              <m:ctrlPr>
+                <w:rPr>
+                  <w:rFonts w:ascii="Cambria Math" w:hAnsi="Cambria Math"/>
+                  <w:i/>
+                </w:rPr>
+              </m:ctrlPr>
+            </m:sSubPr>
+            <m:e>
+              <m:sSup>
+                <m:sSupPr>
+                  <m:ctrlPr>
+                    <w:rPr>
+                      <w:rFonts w:ascii="Cambria Math" w:hAnsi="Cambria Math"/>
+                    </w:rPr>
+                  </m:ctrlPr>
+                </m:sSupPr>
+                <m:e>
+                  <m:sSub>
+                    <m:sSubPr>
+                      <m:ctrlPr>
+                        <w:rPr>
+                          <w:rFonts w:ascii="Cambria Math" w:hAnsi="Cambria Math"/>
+                        </w:rPr>
+                      </m:ctrlPr>
+                    </m:sSubPr>
+                    <m:e>
+                      <m:r>
+                        <m:rPr>
+                          <m:sty m:val="p"/>
+                        </m:rPr>
+                        <w:rPr>
+                          <w:rFonts w:ascii="Cambria Math" w:hAnsi="Cambria Math"/>
+                        </w:rPr>
+                        <m:t>Π</m:t>
+                      </m:r>
+                    </m:e>
+                    <m:sub>
+                      <m:r>
+                        <w:rPr>
+                          <w:rFonts w:ascii="Cambria Math" w:hAnsi="Cambria Math"/>
+                        </w:rPr>
+                        <m:t>pre</m:t>
+                      </m:r>
+                    </m:sub>
+                  </m:sSub>
+                </m:e>
+                <m:sup>
+                  <m:r>
+                    <w:rPr>
+                      <w:rFonts w:ascii="Cambria Math" w:hAnsi="Cambria Math"/>
+                    </w:rPr>
+                    <m:t>t</m:t>
+                  </m:r>
+                </m:sup>
+              </m:sSup>
+            </m:e>
+            <m:sub>
+              <m:r>
+                <w:rPr>
+                  <w:rFonts w:ascii="Cambria Math" w:hAnsi="Cambria Math"/>
+                </w:rPr>
+                <m:t>i</m:t>
+              </m:r>
+            </m:sub>
+          </m:sSub>
+          <m:r>
+            <w:rPr>
+              <w:rFonts w:ascii="Cambria Math" w:hAnsi="Cambria Math"/>
+            </w:rPr>
+            <m:t xml:space="preserve">× </m:t>
+          </m:r>
+          <m:f>
+            <m:fPr>
+              <m:ctrlPr>
+                <w:rPr>
+                  <w:rFonts w:ascii="Cambria Math" w:hAnsi="Cambria Math"/>
+                  <w:i/>
+                </w:rPr>
+              </m:ctrlPr>
+            </m:fPr>
+            <m:num>
+              <m:sSub>
+                <m:sSubPr>
+                  <m:ctrlPr>
+                    <w:rPr>
+                      <w:rFonts w:ascii="Cambria Math" w:hAnsi="Cambria Math"/>
+                      <w:i/>
+                    </w:rPr>
+                  </m:ctrlPr>
+                </m:sSubPr>
+                <m:e>
+                  <m:sSup>
+                    <m:sSupPr>
+                      <m:ctrlPr>
+                        <w:rPr>
+                          <w:rFonts w:ascii="Cambria Math" w:hAnsi="Cambria Math"/>
+                          <w:i/>
+                        </w:rPr>
+                      </m:ctrlPr>
+                    </m:sSupPr>
+                    <m:e>
+                      <m:r>
+                        <w:rPr>
+                          <w:rFonts w:ascii="Cambria Math" w:hAnsi="Cambria Math"/>
+                        </w:rPr>
+                        <m:t>Q</m:t>
+                      </m:r>
+                    </m:e>
+                    <m:sup>
+                      <m:r>
+                        <w:rPr>
+                          <w:rFonts w:ascii="Cambria Math" w:hAnsi="Cambria Math"/>
+                        </w:rPr>
+                        <m:t>t</m:t>
+                      </m:r>
+                    </m:sup>
+                  </m:sSup>
+                </m:e>
+                <m:sub>
+                  <m:r>
+                    <w:rPr>
+                      <w:rFonts w:ascii="Cambria Math" w:hAnsi="Cambria Math"/>
+                    </w:rPr>
+                    <m:t>i</m:t>
+                  </m:r>
+                </m:sub>
+              </m:sSub>
+            </m:num>
+            <m:den>
+              <m:sSub>
+                <m:sSubPr>
+                  <m:ctrlPr>
+                    <w:rPr>
+                      <w:rFonts w:ascii="Cambria Math" w:hAnsi="Cambria Math"/>
+                      <w:i/>
+                    </w:rPr>
+                  </m:ctrlPr>
+                </m:sSubPr>
+                <m:e>
+                  <m:sSup>
+                    <m:sSupPr>
+                      <m:ctrlPr>
+                        <w:rPr>
+                          <w:rFonts w:ascii="Cambria Math" w:hAnsi="Cambria Math"/>
+                          <w:i/>
+                        </w:rPr>
+                      </m:ctrlPr>
+                    </m:sSupPr>
+                    <m:e>
+                      <m:r>
+                        <w:rPr>
+                          <w:rFonts w:ascii="Cambria Math" w:hAnsi="Cambria Math"/>
+                        </w:rPr>
+                        <m:t>Q</m:t>
+                      </m:r>
+                    </m:e>
+                    <m:sup>
+                      <m:r>
+                        <w:rPr>
+                          <w:rFonts w:ascii="Cambria Math" w:hAnsi="Cambria Math"/>
+                        </w:rPr>
+                        <m:t>t</m:t>
+                      </m:r>
+                    </m:sup>
+                  </m:sSup>
+                </m:e>
+                <m:sub>
+                  <m:r>
+                    <w:rPr>
+                      <w:rFonts w:ascii="Cambria Math" w:hAnsi="Cambria Math"/>
+                    </w:rPr>
+                    <m:t>i,pre</m:t>
+                  </m:r>
+                </m:sub>
+              </m:sSub>
+            </m:den>
+          </m:f>
+          <w:bookmarkEnd w:id="43"/>
+          <m:r>
+            <m:rPr>
+              <m:sty m:val="p"/>
+            </m:rPr>
+            <w:br/>
+          </m:r>
+        </m:oMath>
+      </m:oMathPara>
+    </w:p>
+    <w:p>
+      <w:pPr>
+        <w:pStyle w:val="ListParagraph"/>
+        <w:numPr>
+          <w:ilvl w:val="0"/>
+          <w:numId w:val="20"/>
+        </w:numPr>
+        <w:spacing w:line="240" w:lineRule="auto"/>
+      </w:pPr>
+      <w:bookmarkStart w:id="44" w:name="_Ref508213918"/>
       <w:r>
         <w:t>Market profit after firm closure but before corporation tax is the sum of (20) over firms:</w:t>
       </w:r>
@@ -14318,7 +14335,7 @@
         </w:numPr>
         <w:spacing w:line="240" w:lineRule="auto"/>
       </w:pPr>
-      <w:bookmarkStart w:id="44" w:name="_Ref508295889"/>
+      <w:bookmarkStart w:id="45" w:name="_Ref508295889"/>
       <w:r>
         <w:t>Price</w:t>
       </w:r>
@@ -14809,8 +14826,8 @@
               </m:f>
             </m:e>
           </m:d>
-          <w:bookmarkEnd w:id="43"/>
           <w:bookmarkEnd w:id="44"/>
+          <w:bookmarkEnd w:id="45"/>
           <m:r>
             <m:rPr>
               <m:sty m:val="p"/>
@@ -14829,7 +14846,7 @@
         </w:numPr>
         <w:spacing w:line="240" w:lineRule="auto"/>
       </w:pPr>
-      <w:bookmarkStart w:id="45" w:name="_Ref508214255"/>
+      <w:bookmarkStart w:id="46" w:name="_Ref508214255"/>
       <w:r>
         <w:t>Revenue is then given as the product of quantity after firm closure (</w:t>
       </w:r>
@@ -14929,7 +14946,7 @@
             </w:rPr>
             <m:t>=</m:t>
           </m:r>
-          <w:bookmarkEnd w:id="45"/>
+          <w:bookmarkEnd w:id="46"/>
           <m:sSup>
             <m:sSupPr>
               <m:ctrlPr>
@@ -15163,8 +15180,8 @@
         </w:numPr>
         <w:spacing w:line="240" w:lineRule="auto"/>
       </w:pPr>
-      <w:bookmarkStart w:id="46" w:name="_Ref508214559"/>
-      <w:commentRangeStart w:id="47"/>
+      <w:bookmarkStart w:id="47" w:name="_Ref508214559"/>
+      <w:commentRangeStart w:id="48"/>
       <w:r>
         <w:t>Company p</w:t>
       </w:r>
@@ -15380,7 +15397,7 @@
               </m:sSub>
             </m:den>
           </m:f>
-          <w:commentRangeEnd w:id="47"/>
+          <w:commentRangeEnd w:id="48"/>
           <m:r>
             <m:rPr>
               <m:sty m:val="p"/>
@@ -15388,9 +15405,9 @@
             <w:rPr>
               <w:rStyle w:val="CommentReference"/>
             </w:rPr>
-            <w:commentReference w:id="47"/>
+            <w:commentReference w:id="48"/>
           </m:r>
-          <w:bookmarkEnd w:id="46"/>
+          <w:bookmarkEnd w:id="47"/>
           <m:r>
             <m:rPr>
               <m:sty m:val="p"/>
@@ -15412,7 +15429,7 @@
         </w:numPr>
         <w:spacing w:line="240" w:lineRule="auto"/>
       </w:pPr>
-      <w:bookmarkStart w:id="48" w:name="_Ref508214764"/>
+      <w:bookmarkStart w:id="49" w:name="_Ref508214764"/>
       <w:r>
         <w:t>Industry average emissions intensity</w:t>
       </w:r>
@@ -15594,7 +15611,7 @@
           </m:nary>
         </m:oMath>
       </m:oMathPara>
-      <w:bookmarkEnd w:id="48"/>
+      <w:bookmarkEnd w:id="49"/>
     </w:p>
     <w:p>
       <w:pPr>
@@ -15605,24 +15622,24 @@
       <w:pPr>
         <w:pStyle w:val="Heading3"/>
       </w:pPr>
-      <w:bookmarkStart w:id="49" w:name="_Ref508287376"/>
+      <w:bookmarkStart w:id="50" w:name="_Ref508287376"/>
       <w:r>
         <w:lastRenderedPageBreak/>
         <w:t xml:space="preserve">Cost pass through </w:t>
       </w:r>
-      <w:commentRangeStart w:id="50"/>
+      <w:commentRangeStart w:id="51"/>
       <w:r>
         <w:t>rate</w:t>
       </w:r>
-      <w:bookmarkEnd w:id="49"/>
-      <w:commentRangeEnd w:id="50"/>
+      <w:bookmarkEnd w:id="50"/>
+      <w:commentRangeEnd w:id="51"/>
       <w:r>
         <w:rPr>
           <w:rStyle w:val="CommentReference"/>
           <w:rFonts w:cstheme="minorBidi"/>
           <w:b w:val="0"/>
         </w:rPr>
-        <w:commentReference w:id="50"/>
+        <w:commentReference w:id="51"/>
       </w:r>
     </w:p>
     <w:p>
@@ -15797,9 +15814,9 @@
     </w:p>
     <w:p/>
     <w:p>
-      <w:bookmarkStart w:id="51" w:name="OLE_LINK1"/>
-      <w:bookmarkStart w:id="52" w:name="OLE_LINK2"/>
-      <w:commentRangeStart w:id="53"/>
+      <w:bookmarkStart w:id="52" w:name="OLE_LINK1"/>
+      <w:bookmarkStart w:id="53" w:name="OLE_LINK2"/>
+      <w:commentRangeStart w:id="54"/>
       <w:r>
         <w:rPr>
           <w:b/>
@@ -15877,12 +15894,12 @@
         </w:rPr>
         <w:t>:</w:t>
       </w:r>
-      <w:commentRangeEnd w:id="53"/>
+      <w:commentRangeEnd w:id="54"/>
       <w:r>
         <w:rPr>
           <w:rStyle w:val="CommentReference"/>
         </w:rPr>
-        <w:commentReference w:id="53"/>
+        <w:commentReference w:id="54"/>
       </w:r>
     </w:p>
     <w:p>
@@ -15941,7 +15958,7 @@
           <w:numId w:val="18"/>
         </w:numPr>
       </w:pPr>
-      <w:commentRangeStart w:id="54"/>
+      <w:commentRangeStart w:id="55"/>
       <w:r>
         <w:t xml:space="preserve">Such companies </w:t>
       </w:r>
@@ -15981,12 +15998,12 @@
       <w:r>
         <w:t>;</w:t>
       </w:r>
-      <w:commentRangeEnd w:id="54"/>
+      <w:commentRangeEnd w:id="55"/>
       <w:r>
         <w:rPr>
           <w:rStyle w:val="CommentReference"/>
         </w:rPr>
-        <w:commentReference w:id="54"/>
+        <w:commentReference w:id="55"/>
       </w:r>
     </w:p>
     <w:p>
@@ -16039,7 +16056,7 @@
           <w:numId w:val="18"/>
         </w:numPr>
       </w:pPr>
-      <w:commentRangeStart w:id="55"/>
+      <w:commentRangeStart w:id="56"/>
       <w:r>
         <w:rPr>
           <w:b/>
@@ -16058,12 +16075,12 @@
         </w:rPr>
         <w:t>s in the market</w:t>
       </w:r>
-      <w:commentRangeEnd w:id="55"/>
+      <w:commentRangeEnd w:id="56"/>
       <w:r>
         <w:rPr>
           <w:rStyle w:val="CommentReference"/>
         </w:rPr>
-        <w:commentReference w:id="55"/>
+        <w:commentReference w:id="56"/>
       </w:r>
       <w:r>
         <w:rPr>
@@ -16081,7 +16098,7 @@
         </w:numPr>
         <w:spacing w:line="240" w:lineRule="auto"/>
       </w:pPr>
-      <w:commentRangeStart w:id="56"/>
+      <w:commentRangeStart w:id="57"/>
       <w:r>
         <w:t xml:space="preserve">Markets </w:t>
       </w:r>
@@ -16551,12 +16568,12 @@
       <w:r>
         <w:t>, provided that demand is not perfectly inelastic.</w:t>
       </w:r>
-      <w:commentRangeEnd w:id="56"/>
+      <w:commentRangeEnd w:id="57"/>
       <w:r>
         <w:rPr>
           <w:rStyle w:val="CommentReference"/>
         </w:rPr>
-        <w:commentReference w:id="56"/>
+        <w:commentReference w:id="57"/>
       </w:r>
     </w:p>
     <w:p>
@@ -16570,7 +16587,7 @@
           <w:b/>
         </w:rPr>
       </w:pPr>
-      <w:commentRangeStart w:id="57"/>
+      <w:commentRangeStart w:id="58"/>
       <w:r>
         <w:rPr>
           <w:b/>
@@ -16598,12 +16615,12 @@
         </w:rPr>
         <w:t>:</w:t>
       </w:r>
-      <w:commentRangeEnd w:id="57"/>
+      <w:commentRangeEnd w:id="58"/>
       <w:r>
         <w:rPr>
           <w:rStyle w:val="CommentReference"/>
         </w:rPr>
-        <w:commentReference w:id="57"/>
+        <w:commentReference w:id="58"/>
       </w:r>
     </w:p>
     <w:p>
@@ -16653,7 +16670,7 @@
           <w:numId w:val="18"/>
         </w:numPr>
       </w:pPr>
-      <w:commentRangeStart w:id="58"/>
+      <w:commentRangeStart w:id="59"/>
       <w:r>
         <w:rPr>
           <w:b/>
@@ -16663,12 +16680,12 @@
       <w:r>
         <w:t xml:space="preserve"> in the market:</w:t>
       </w:r>
-      <w:commentRangeEnd w:id="58"/>
+      <w:commentRangeEnd w:id="59"/>
       <w:r>
         <w:rPr>
           <w:rStyle w:val="CommentReference"/>
         </w:rPr>
-        <w:commentReference w:id="58"/>
+        <w:commentReference w:id="59"/>
       </w:r>
     </w:p>
     <w:p>
@@ -16682,8 +16699,6 @@
       <w:r>
         <w:t>les</w:t>
       </w:r>
-      <w:bookmarkStart w:id="59" w:name="_GoBack"/>
-      <w:bookmarkEnd w:id="59"/>
     </w:p>
     <w:p>
       <w:pPr>
@@ -16698,8 +16713,8 @@
         <w:t>In the other extreme case of a monopoly market, there is no competition, and the cost pass through rate is lower as described above.</w:t>
       </w:r>
     </w:p>
-    <w:bookmarkEnd w:id="51"/>
     <w:bookmarkEnd w:id="52"/>
+    <w:bookmarkEnd w:id="53"/>
     <w:p/>
     <w:p>
       <w:pPr>
@@ -18160,6 +18175,8 @@
                   </m:sSup>
                 </m:e>
               </m:acc>
+              <w:commentRangeStart w:id="61"/>
+              <w:commentRangeEnd w:id="61"/>
               <m:r>
                 <m:rPr>
                   <m:sty m:val="p"/>
@@ -18264,7 +18281,7 @@
       </w:r>
     </w:p>
   </w:comment>
-  <w:comment w:id="3" w:author="Shyamal Patel" w:date="2018-03-05T23:11:00Z" w:initials="SP">
+  <w:comment w:id="4" w:author="Shyamal Patel" w:date="2018-03-05T23:11:00Z" w:initials="SP">
     <w:p>
       <w:pPr>
         <w:pStyle w:val="CommentText"/>
@@ -18286,7 +18303,7 @@
       </w:r>
     </w:p>
   </w:comment>
-  <w:comment w:id="4" w:author="Shyamal Patel" w:date="2018-03-05T23:13:00Z" w:initials="SP">
+  <w:comment w:id="5" w:author="Shyamal Patel" w:date="2018-03-05T23:13:00Z" w:initials="SP">
     <w:p>
       <w:pPr>
         <w:pStyle w:val="CommentText"/>
@@ -18383,15 +18400,9 @@
           </m:den>
         </m:f>
       </m:oMath>
-      <w:r>
-        <w:rPr>
-          <w:rFonts w:eastAsiaTheme="minorEastAsia"/>
-        </w:rPr>
-        <w:br/>
-      </w:r>
     </w:p>
   </w:comment>
-  <w:comment w:id="5" w:author="Shyamal Patel" w:date="2018-03-05T23:40:00Z" w:initials="SP">
+  <w:comment w:id="6" w:author="Shyamal Patel" w:date="2018-03-05T23:40:00Z" w:initials="SP">
     <w:p>
       <w:pPr>
         <w:pStyle w:val="CommentText"/>
@@ -18420,7 +18431,7 @@
       </w:r>
     </w:p>
   </w:comment>
-  <w:comment w:id="6" w:author="Shyamal Patel" w:date="2018-03-06T10:44:00Z" w:initials="SP">
+  <w:comment w:id="7" w:author="Shyamal Patel" w:date="2018-03-06T10:44:00Z" w:initials="SP">
     <w:p>
       <w:pPr>
         <w:pStyle w:val="CommentText"/>
@@ -18582,7 +18593,7 @@
       </w:r>
     </w:p>
   </w:comment>
-  <w:comment w:id="7" w:author="Shyamal Patel" w:date="2018-03-06T10:36:00Z" w:initials="SP">
+  <w:comment w:id="8" w:author="Shyamal Patel" w:date="2018-03-06T10:36:00Z" w:initials="SP">
     <w:p>
       <w:pPr>
         <w:pStyle w:val="CommentText"/>
@@ -18604,7 +18615,7 @@
       </w:r>
     </w:p>
   </w:comment>
-  <w:comment w:id="8" w:author="Shyamal Patel" w:date="2018-03-06T00:00:00Z" w:initials="SP">
+  <w:comment w:id="9" w:author="Shyamal Patel" w:date="2018-03-06T00:00:00Z" w:initials="SP">
     <w:p>
       <w:pPr>
         <w:pStyle w:val="CommentText"/>
@@ -18642,7 +18653,7 @@
       </w:r>
     </w:p>
   </w:comment>
-  <w:comment w:id="9" w:author="Shyamal Patel" w:date="2018-03-06T11:38:00Z" w:initials="SP">
+  <w:comment w:id="10" w:author="Shyamal Patel" w:date="2018-03-06T11:38:00Z" w:initials="SP">
     <w:p>
       <w:pPr>
         <w:pStyle w:val="CommentText"/>
@@ -18658,7 +18669,7 @@
       </w:r>
     </w:p>
   </w:comment>
-  <w:comment w:id="10" w:author="Shyamal Patel" w:date="2018-03-06T13:30:00Z" w:initials="SP">
+  <w:comment w:id="11" w:author="Shyamal Patel" w:date="2018-03-06T13:30:00Z" w:initials="SP">
     <w:p>
       <w:pPr>
         <w:pStyle w:val="CommentText"/>
@@ -18758,7 +18769,7 @@
       </w:r>
     </w:p>
   </w:comment>
-  <w:comment w:id="11" w:author="Shyamal Patel" w:date="2018-03-06T13:04:00Z" w:initials="SP">
+  <w:comment w:id="12" w:author="Shyamal Patel" w:date="2018-03-06T13:04:00Z" w:initials="SP">
     <w:p>
       <w:pPr>
         <w:pStyle w:val="CommentText"/>
@@ -18774,7 +18785,7 @@
       </w:r>
     </w:p>
   </w:comment>
-  <w:comment w:id="12" w:author="Shyamal Patel" w:date="2018-03-06T14:14:00Z" w:initials="SP">
+  <w:comment w:id="13" w:author="Shyamal Patel" w:date="2018-03-06T14:14:00Z" w:initials="SP">
     <w:p>
       <w:pPr>
         <w:pStyle w:val="CommentText"/>
@@ -18831,7 +18842,7 @@
       </w:r>
     </w:p>
   </w:comment>
-  <w:comment w:id="18" w:author="Shyamal Patel" w:date="2018-03-07T18:19:00Z" w:initials="SP">
+  <w:comment w:id="19" w:author="Shyamal Patel" w:date="2018-03-07T18:19:00Z" w:initials="SP">
     <w:p>
       <w:pPr>
         <w:pStyle w:val="CommentText"/>
@@ -18847,7 +18858,7 @@
       </w:r>
     </w:p>
   </w:comment>
-  <w:comment w:id="25" w:author="Shyamal Patel" w:date="2018-03-06T14:14:00Z" w:initials="SP">
+  <w:comment w:id="26" w:author="Shyamal Patel" w:date="2018-03-06T14:14:00Z" w:initials="SP">
     <w:p>
       <w:pPr>
         <w:pStyle w:val="CommentText"/>
@@ -18904,7 +18915,7 @@
       </w:r>
     </w:p>
   </w:comment>
-  <w:comment w:id="30" w:author="Shyamal Patel" w:date="2018-03-06T17:14:00Z" w:initials="SP">
+  <w:comment w:id="31" w:author="Shyamal Patel" w:date="2018-03-06T17:14:00Z" w:initials="SP">
     <w:p>
       <w:pPr>
         <w:pStyle w:val="CommentText"/>
@@ -18924,7 +18935,7 @@
       </w:r>
     </w:p>
   </w:comment>
-  <w:comment w:id="33" w:author="Shyamal Patel" w:date="2018-03-07T15:01:00Z" w:initials="SP">
+  <w:comment w:id="34" w:author="Shyamal Patel" w:date="2018-03-07T15:01:00Z" w:initials="SP">
     <w:p>
       <w:pPr>
         <w:pStyle w:val="CommentText"/>
@@ -18950,7 +18961,7 @@
       </w:r>
     </w:p>
   </w:comment>
-  <w:comment w:id="36" w:author="Shyamal Patel" w:date="2018-03-06T13:30:00Z" w:initials="SP">
+  <w:comment w:id="37" w:author="Shyamal Patel" w:date="2018-03-06T13:30:00Z" w:initials="SP">
     <w:p>
       <w:pPr>
         <w:pStyle w:val="CommentText"/>
@@ -19041,7 +19052,7 @@
       </w:r>
     </w:p>
   </w:comment>
-  <w:comment w:id="47" w:author="Shyamal Patel" w:date="2018-03-07T19:33:00Z" w:initials="SP">
+  <w:comment w:id="48" w:author="Shyamal Patel" w:date="2018-03-07T19:33:00Z" w:initials="SP">
     <w:p>
       <w:pPr>
         <w:pStyle w:val="CommentText"/>
@@ -19057,7 +19068,7 @@
       </w:r>
     </w:p>
   </w:comment>
-  <w:comment w:id="50" w:author="Shyamal Patel" w:date="2018-03-08T17:31:00Z" w:initials="SP">
+  <w:comment w:id="51" w:author="Shyamal Patel" w:date="2018-03-08T17:31:00Z" w:initials="SP">
     <w:p>
       <w:pPr>
         <w:pStyle w:val="CommentText"/>
@@ -19095,7 +19106,7 @@
       </w:r>
     </w:p>
   </w:comment>
-  <w:comment w:id="53" w:author="Shyamal Patel" w:date="2018-03-08T18:22:00Z" w:initials="SP">
+  <w:comment w:id="54" w:author="Shyamal Patel" w:date="2018-03-08T18:22:00Z" w:initials="SP">
     <w:p>
       <w:pPr>
         <w:pStyle w:val="CommentText"/>
@@ -19114,7 +19125,7 @@
       </w:r>
     </w:p>
   </w:comment>
-  <w:comment w:id="54" w:author="Shyamal Patel" w:date="2018-03-08T18:08:00Z" w:initials="SP">
+  <w:comment w:id="55" w:author="Shyamal Patel" w:date="2018-03-08T18:08:00Z" w:initials="SP">
     <w:p>
       <w:pPr>
         <w:pStyle w:val="CommentText"/>
@@ -19148,7 +19159,7 @@
       </w:r>
     </w:p>
   </w:comment>
-  <w:comment w:id="55" w:author="Shyamal Patel" w:date="2018-03-08T18:49:00Z" w:initials="SP">
+  <w:comment w:id="56" w:author="Shyamal Patel" w:date="2018-03-08T18:49:00Z" w:initials="SP">
     <w:p>
       <w:pPr>
         <w:pStyle w:val="CommentText"/>
@@ -19164,7 +19175,7 @@
       </w:r>
     </w:p>
   </w:comment>
-  <w:comment w:id="56" w:author="Shyamal Patel" w:date="2018-03-08T19:22:00Z" w:initials="SP">
+  <w:comment w:id="57" w:author="Shyamal Patel" w:date="2018-03-08T19:22:00Z" w:initials="SP">
     <w:p>
       <w:pPr>
         <w:pStyle w:val="CommentText"/>
@@ -19184,7 +19195,7 @@
       </w:r>
     </w:p>
   </w:comment>
-  <w:comment w:id="57" w:author="Shyamal Patel" w:date="2018-03-09T11:55:00Z" w:initials="SP">
+  <w:comment w:id="58" w:author="Shyamal Patel" w:date="2018-03-09T11:55:00Z" w:initials="SP">
     <w:p>
       <w:pPr>
         <w:pStyle w:val="CommentText"/>
@@ -19211,7 +19222,7 @@
       </w:r>
     </w:p>
   </w:comment>
-  <w:comment w:id="58" w:author="Shyamal Patel" w:date="2018-03-09T11:57:00Z" w:initials="SP">
+  <w:comment w:id="59" w:author="Shyamal Patel" w:date="2018-03-09T11:57:00Z" w:initials="SP">
     <w:p>
       <w:pPr>
         <w:pStyle w:val="CommentText"/>
@@ -19286,12 +19297,18 @@
   <w16cid:commentId w16cid:paraId="3D8CF566" w16cid:durableId="1E484D3E"/>
   <w16cid:commentId w16cid:paraId="764CC765" w16cid:durableId="1E484D90"/>
   <w16cid:commentId w16cid:paraId="3D406B3F" w16cid:durableId="1E4853EC"/>
+  <w16cid:commentId w16cid:paraId="51866B65" w16cid:durableId="20A0B55B"/>
   <w16cid:commentId w16cid:paraId="28225A93" w16cid:durableId="1E48EDC0"/>
   <w16cid:commentId w16cid:paraId="2E830323" w16cid:durableId="1E4858A1"/>
   <w16cid:commentId w16cid:paraId="4856D5E1" w16cid:durableId="1E48FC20"/>
+  <w16cid:commentId w16cid:paraId="1DBF0293" w16cid:durableId="20A0B55F"/>
+  <w16cid:commentId w16cid:paraId="18220329" w16cid:durableId="20A0B560"/>
+  <w16cid:commentId w16cid:paraId="3F83886E" w16cid:durableId="20A0B561"/>
   <w16cid:commentId w16cid:paraId="388A847D" w16cid:durableId="1E4AABAB"/>
+  <w16cid:commentId w16cid:paraId="72C2B5D7" w16cid:durableId="20A0B563"/>
   <w16cid:commentId w16cid:paraId="51D553C7" w16cid:durableId="1E494D3F"/>
   <w16cid:commentId w16cid:paraId="70BECA05" w16cid:durableId="1E4A7D57"/>
+  <w16cid:commentId w16cid:paraId="38563506" w16cid:durableId="20A0B566"/>
   <w16cid:commentId w16cid:paraId="01D70B99" w16cid:durableId="1E4ABCF5"/>
   <w16cid:commentId w16cid:paraId="0D4B15DF" w16cid:durableId="1E4BF205"/>
   <w16cid:commentId w16cid:paraId="15FA1276" w16cid:durableId="1E4BFDF3"/>
@@ -19300,6 +19317,7 @@
   <w16cid:commentId w16cid:paraId="4654F314" w16cid:durableId="1E4C0BF8"/>
   <w16cid:commentId w16cid:paraId="37AE41C8" w16cid:durableId="1E4CF49A"/>
   <w16cid:commentId w16cid:paraId="5C13C5A0" w16cid:durableId="1E4CF52D"/>
+  <w16cid:commentId w16cid:paraId="074997FB" w16cid:durableId="20A0B56F"/>
 </w16cid:commentsIds>
 </file>
 
@@ -20750,7 +20768,7 @@
       </w:pPr>
     </w:pPrDefault>
   </w:docDefaults>
-  <w:latentStyles w:defLockedState="0" w:defUIPriority="99" w:defSemiHidden="0" w:defUnhideWhenUsed="0" w:defQFormat="0" w:count="375">
+  <w:latentStyles w:defLockedState="0" w:defUIPriority="99" w:defSemiHidden="0" w:defUnhideWhenUsed="0" w:defQFormat="0" w:count="376">
     <w:lsdException w:name="Normal" w:uiPriority="0" w:qFormat="1"/>
     <w:lsdException w:name="heading 1" w:uiPriority="9" w:qFormat="1"/>
     <w:lsdException w:name="heading 2" w:semiHidden="1" w:uiPriority="9" w:unhideWhenUsed="1" w:qFormat="1"/>
@@ -20856,7 +20874,6 @@
     <w:lsdException w:name="HTML Sample" w:semiHidden="1" w:unhideWhenUsed="1"/>
     <w:lsdException w:name="HTML Typewriter" w:semiHidden="1" w:unhideWhenUsed="1"/>
     <w:lsdException w:name="HTML Variable" w:semiHidden="1" w:unhideWhenUsed="1"/>
-    <w:lsdException w:name="Normal Table" w:semiHidden="1" w:unhideWhenUsed="1"/>
     <w:lsdException w:name="annotation subject" w:semiHidden="1" w:unhideWhenUsed="1"/>
     <w:lsdException w:name="No List" w:semiHidden="1" w:unhideWhenUsed="1"/>
     <w:lsdException w:name="Outline List 1" w:semiHidden="1" w:unhideWhenUsed="1"/>
@@ -20903,10 +20920,8 @@
     <w:lsdException w:name="Table Subtle 2" w:semiHidden="1" w:unhideWhenUsed="1"/>
     <w:lsdException w:name="Table Web 1" w:semiHidden="1" w:unhideWhenUsed="1"/>
     <w:lsdException w:name="Table Web 2" w:semiHidden="1" w:unhideWhenUsed="1"/>
-    <w:lsdException w:name="Table Web 3" w:semiHidden="1" w:unhideWhenUsed="1"/>
     <w:lsdException w:name="Balloon Text" w:semiHidden="1" w:unhideWhenUsed="1"/>
     <w:lsdException w:name="Table Grid" w:uiPriority="59"/>
-    <w:lsdException w:name="Table Theme" w:semiHidden="1" w:unhideWhenUsed="1"/>
     <w:lsdException w:name="Placeholder Text" w:semiHidden="1" w:qFormat="1"/>
     <w:lsdException w:name="No Spacing" w:uiPriority="1" w:qFormat="1"/>
     <w:lsdException w:name="Light Shading" w:uiPriority="60"/>
@@ -21126,6 +21141,7 @@
     <w:lsdException w:name="Smart Hyperlink" w:semiHidden="1" w:unhideWhenUsed="1"/>
     <w:lsdException w:name="Hashtag" w:semiHidden="1" w:unhideWhenUsed="1"/>
     <w:lsdException w:name="Unresolved Mention" w:semiHidden="1" w:unhideWhenUsed="1"/>
+    <w:lsdException w:name="Smart Link" w:semiHidden="1" w:unhideWhenUsed="1"/>
   </w:latentStyles>
   <w:style w:type="paragraph" w:default="1" w:styleId="Normal">
     <w:name w:val="Normal"/>
@@ -22626,8 +22642,14 @@
 </file>
 
 <file path=customXml/item1.xml><?xml version="1.0" encoding="utf-8"?>
-<ct:contentTypeSchema xmlns:ct="http://schemas.microsoft.com/office/2006/metadata/contentType" xmlns:ma="http://schemas.microsoft.com/office/2006/metadata/properties/metaAttributes" ct:_="" ma:_="" ma:contentTypeName="Document" ma:contentTypeID="0x01010071A458A34C1B804487783B2D6E744E74" ma:contentTypeVersion="8" ma:contentTypeDescription="Create a new document." ma:contentTypeScope="" ma:versionID="db55914762f75c69a3f428beb16e5e78">
-  <xsd:schema xmlns:xsd="http://www.w3.org/2001/XMLSchema" xmlns:xs="http://www.w3.org/2001/XMLSchema" xmlns:p="http://schemas.microsoft.com/office/2006/metadata/properties" xmlns:ns2="b5fc07e1-684f-42dd-a9b9-4a385070eb2f" xmlns:ns3="40da89ef-49c0-40fe-8775-bed27f6d4e3e" targetNamespace="http://schemas.microsoft.com/office/2006/metadata/properties" ma:root="true" ma:fieldsID="3788be5c6e889f205c249745f37b3686" ns2:_="" ns3:_="">
+<p:properties xmlns:p="http://schemas.microsoft.com/office/2006/metadata/properties" xmlns:xsi="http://www.w3.org/2001/XMLSchema-instance" xmlns:pc="http://schemas.microsoft.com/office/infopath/2007/PartnerControls">
+  <documentManagement/>
+</p:properties>
+</file>
+
+<file path=customXml/item2.xml><?xml version="1.0" encoding="utf-8"?>
+<ct:contentTypeSchema xmlns:ct="http://schemas.microsoft.com/office/2006/metadata/contentType" xmlns:ma="http://schemas.microsoft.com/office/2006/metadata/properties/metaAttributes" ct:_="" ma:_="" ma:contentTypeName="Document" ma:contentTypeID="0x01010071A458A34C1B804487783B2D6E744E74" ma:contentTypeVersion="10" ma:contentTypeDescription="Create a new document." ma:contentTypeScope="" ma:versionID="8490df62d97fca96d24d428b43da911a">
+  <xsd:schema xmlns:xsd="http://www.w3.org/2001/XMLSchema" xmlns:xs="http://www.w3.org/2001/XMLSchema" xmlns:p="http://schemas.microsoft.com/office/2006/metadata/properties" xmlns:ns2="b5fc07e1-684f-42dd-a9b9-4a385070eb2f" xmlns:ns3="40da89ef-49c0-40fe-8775-bed27f6d4e3e" targetNamespace="http://schemas.microsoft.com/office/2006/metadata/properties" ma:root="true" ma:fieldsID="e56aa697fe86e3eee7bffd5f3f0078c1" ns2:_="" ns3:_="">
     <xsd:import namespace="b5fc07e1-684f-42dd-a9b9-4a385070eb2f"/>
     <xsd:import namespace="40da89ef-49c0-40fe-8775-bed27f6d4e3e"/>
     <xsd:element name="properties">
@@ -22644,6 +22666,8 @@
                 <xsd:element ref="ns2:MediaServiceLocation" minOccurs="0"/>
                 <xsd:element ref="ns3:SharedWithUsers" minOccurs="0"/>
                 <xsd:element ref="ns3:SharedWithDetails" minOccurs="0"/>
+                <xsd:element ref="ns2:MediaServiceGenerationTime" minOccurs="0"/>
+                <xsd:element ref="ns2:MediaServiceEventHashCode" minOccurs="0"/>
               </xsd:all>
             </xsd:complexType>
           </xsd:element>
@@ -22682,6 +22706,16 @@
       </xsd:simpleType>
     </xsd:element>
     <xsd:element name="MediaServiceLocation" ma:index="13" nillable="true" ma:displayName="MediaServiceLocation" ma:internalName="MediaServiceLocation" ma:readOnly="true">
+      <xsd:simpleType>
+        <xsd:restriction base="dms:Text"/>
+      </xsd:simpleType>
+    </xsd:element>
+    <xsd:element name="MediaServiceGenerationTime" ma:index="16" nillable="true" ma:displayName="MediaServiceGenerationTime" ma:hidden="true" ma:internalName="MediaServiceGenerationTime" ma:readOnly="true">
+      <xsd:simpleType>
+        <xsd:restriction base="dms:Text"/>
+      </xsd:simpleType>
+    </xsd:element>
+    <xsd:element name="MediaServiceEventHashCode" ma:index="17" nillable="true" ma:displayName="MediaServiceEventHashCode" ma:hidden="true" ma:internalName="MediaServiceEventHashCode" ma:readOnly="true">
       <xsd:simpleType>
         <xsd:restriction base="dms:Text"/>
       </xsd:simpleType>
@@ -22816,12 +22850,6 @@
 </ct:contentTypeSchema>
 </file>
 
-<file path=customXml/item2.xml><?xml version="1.0" encoding="utf-8"?>
-<p:properties xmlns:p="http://schemas.microsoft.com/office/2006/metadata/properties" xmlns:xsi="http://www.w3.org/2001/XMLSchema-instance" xmlns:pc="http://schemas.microsoft.com/office/infopath/2007/PartnerControls">
-  <documentManagement/>
-</p:properties>
-</file>
-
 <file path=customXml/item3.xml><?xml version="1.0" encoding="utf-8"?>
 <?mso-contentType ?>
 <FormTemplates xmlns="http://schemas.microsoft.com/sharepoint/v3/contenttype/forms">
@@ -22836,16 +22864,16 @@
 </file>
 
 <file path=customXml/itemProps1.xml><?xml version="1.0" encoding="utf-8"?>
-<ds:datastoreItem xmlns:ds="http://schemas.openxmlformats.org/officeDocument/2006/customXml" ds:itemID="{D8C89618-C15D-42DA-8079-77C20B12E939}"/>
-</file>
-
-<file path=customXml/itemProps2.xml><?xml version="1.0" encoding="utf-8"?>
 <ds:datastoreItem xmlns:ds="http://schemas.openxmlformats.org/officeDocument/2006/customXml" ds:itemID="{37FBAFBD-3390-4A90-9E5E-0DDD3B435FFA}">
   <ds:schemaRefs>
     <ds:schemaRef ds:uri="http://schemas.microsoft.com/office/2006/metadata/properties"/>
     <ds:schemaRef ds:uri="http://schemas.microsoft.com/office/infopath/2007/PartnerControls"/>
   </ds:schemaRefs>
 </ds:datastoreItem>
+</file>
+
+<file path=customXml/itemProps2.xml><?xml version="1.0" encoding="utf-8"?>
+<ds:datastoreItem xmlns:ds="http://schemas.openxmlformats.org/officeDocument/2006/customXml" ds:itemID="{3A1CFD97-393E-4470-9F10-ACD398DF07B9}"/>
 </file>
 
 <file path=customXml/itemProps3.xml><?xml version="1.0" encoding="utf-8"?>
@@ -22857,7 +22885,7 @@
 </file>
 
 <file path=customXml/itemProps4.xml><?xml version="1.0" encoding="utf-8"?>
-<ds:datastoreItem xmlns:ds="http://schemas.openxmlformats.org/officeDocument/2006/customXml" ds:itemID="{90D4B408-351C-8442-8269-B2E75BA10587}">
+<ds:datastoreItem xmlns:ds="http://schemas.openxmlformats.org/officeDocument/2006/customXml" ds:itemID="{912553D1-AFDD-48BC-BFDB-102B398CBBAD}">
   <ds:schemaRefs>
     <ds:schemaRef ds:uri="http://schemas.openxmlformats.org/officeDocument/2006/bibliography"/>
   </ds:schemaRefs>

</xml_diff>